<commit_message>
Week 3 - update
</commit_message>
<xml_diff>
--- a/SVLGM002 - Active Citizenship in Practice/Assessment Upload/McCusker Centre for Citizenship - Internship Timesheet.docx
+++ b/SVLGM002 - Active Citizenship in Practice/Assessment Upload/McCusker Centre for Citizenship - Internship Timesheet.docx
@@ -1676,15 +1676,7 @@
                 <w:sz w:val="24"/>
                 <w:szCs w:val="24"/>
               </w:rPr>
-              <w:t>to plan the</w:t>
-            </w:r>
-            <w:r>
-              <w:rPr>
-                <w:rFonts w:ascii="Times New Roman"/>
-                <w:sz w:val="24"/>
-                <w:szCs w:val="24"/>
-              </w:rPr>
-              <w:t xml:space="preserve"> rollout of the </w:t>
+              <w:t xml:space="preserve">to plan the rollout of the </w:t>
             </w:r>
             <w:proofErr w:type="spellStart"/>
             <w:r>
@@ -1875,6 +1867,224 @@
               </w:rPr>
             </w:pPr>
           </w:p>
+          <w:p>
+            <w:pPr>
+              <w:pStyle w:val="TableParagraph"/>
+              <w:jc w:val="center"/>
+              <w:rPr>
+                <w:rFonts w:ascii="Times New Roman"/>
+                <w:sz w:val="24"/>
+                <w:szCs w:val="24"/>
+              </w:rPr>
+            </w:pPr>
+          </w:p>
+          <w:p>
+            <w:pPr>
+              <w:pStyle w:val="TableParagraph"/>
+              <w:jc w:val="center"/>
+              <w:rPr>
+                <w:rFonts w:ascii="Times New Roman"/>
+                <w:sz w:val="24"/>
+                <w:szCs w:val="24"/>
+              </w:rPr>
+            </w:pPr>
+          </w:p>
+          <w:p>
+            <w:pPr>
+              <w:pStyle w:val="TableParagraph"/>
+              <w:jc w:val="center"/>
+              <w:rPr>
+                <w:rFonts w:ascii="Times New Roman"/>
+                <w:sz w:val="24"/>
+                <w:szCs w:val="24"/>
+              </w:rPr>
+            </w:pPr>
+          </w:p>
+          <w:p>
+            <w:pPr>
+              <w:pStyle w:val="TableParagraph"/>
+              <w:jc w:val="center"/>
+              <w:rPr>
+                <w:rFonts w:ascii="Times New Roman"/>
+                <w:sz w:val="24"/>
+                <w:szCs w:val="24"/>
+              </w:rPr>
+            </w:pPr>
+          </w:p>
+          <w:p>
+            <w:pPr>
+              <w:pStyle w:val="TableParagraph"/>
+              <w:jc w:val="center"/>
+              <w:rPr>
+                <w:rFonts w:ascii="Times New Roman"/>
+                <w:sz w:val="24"/>
+                <w:szCs w:val="24"/>
+              </w:rPr>
+            </w:pPr>
+          </w:p>
+          <w:p>
+            <w:pPr>
+              <w:pStyle w:val="TableParagraph"/>
+              <w:jc w:val="center"/>
+              <w:rPr>
+                <w:rFonts w:ascii="Times New Roman"/>
+                <w:sz w:val="24"/>
+                <w:szCs w:val="24"/>
+              </w:rPr>
+            </w:pPr>
+          </w:p>
+          <w:p>
+            <w:pPr>
+              <w:pStyle w:val="TableParagraph"/>
+              <w:jc w:val="center"/>
+              <w:rPr>
+                <w:rFonts w:ascii="Times New Roman"/>
+                <w:sz w:val="24"/>
+                <w:szCs w:val="24"/>
+              </w:rPr>
+            </w:pPr>
+          </w:p>
+          <w:p>
+            <w:pPr>
+              <w:pStyle w:val="TableParagraph"/>
+              <w:jc w:val="center"/>
+              <w:rPr>
+                <w:rFonts w:ascii="Times New Roman"/>
+                <w:sz w:val="24"/>
+                <w:szCs w:val="24"/>
+              </w:rPr>
+            </w:pPr>
+          </w:p>
+          <w:p>
+            <w:pPr>
+              <w:pStyle w:val="TableParagraph"/>
+              <w:jc w:val="center"/>
+              <w:rPr>
+                <w:rFonts w:ascii="Times New Roman"/>
+                <w:sz w:val="24"/>
+                <w:szCs w:val="24"/>
+              </w:rPr>
+            </w:pPr>
+          </w:p>
+          <w:p>
+            <w:pPr>
+              <w:pStyle w:val="TableParagraph"/>
+              <w:jc w:val="center"/>
+              <w:rPr>
+                <w:rFonts w:ascii="Times New Roman"/>
+                <w:sz w:val="24"/>
+                <w:szCs w:val="24"/>
+              </w:rPr>
+            </w:pPr>
+          </w:p>
+          <w:p>
+            <w:pPr>
+              <w:pStyle w:val="TableParagraph"/>
+              <w:jc w:val="center"/>
+              <w:rPr>
+                <w:rFonts w:ascii="Times New Roman"/>
+                <w:sz w:val="24"/>
+                <w:szCs w:val="24"/>
+              </w:rPr>
+            </w:pPr>
+          </w:p>
+          <w:p>
+            <w:pPr>
+              <w:pStyle w:val="TableParagraph"/>
+              <w:jc w:val="center"/>
+              <w:rPr>
+                <w:rFonts w:ascii="Times New Roman"/>
+                <w:sz w:val="24"/>
+                <w:szCs w:val="24"/>
+              </w:rPr>
+            </w:pPr>
+          </w:p>
+          <w:p>
+            <w:pPr>
+              <w:pStyle w:val="TableParagraph"/>
+              <w:jc w:val="center"/>
+              <w:rPr>
+                <w:rFonts w:ascii="Times New Roman"/>
+                <w:sz w:val="24"/>
+                <w:szCs w:val="24"/>
+              </w:rPr>
+            </w:pPr>
+          </w:p>
+          <w:p>
+            <w:pPr>
+              <w:pStyle w:val="TableParagraph"/>
+              <w:jc w:val="center"/>
+              <w:rPr>
+                <w:rFonts w:ascii="Times New Roman"/>
+                <w:sz w:val="24"/>
+                <w:szCs w:val="24"/>
+              </w:rPr>
+            </w:pPr>
+          </w:p>
+          <w:p>
+            <w:pPr>
+              <w:pStyle w:val="TableParagraph"/>
+              <w:jc w:val="center"/>
+              <w:rPr>
+                <w:rFonts w:ascii="Times New Roman"/>
+                <w:sz w:val="24"/>
+                <w:szCs w:val="24"/>
+              </w:rPr>
+            </w:pPr>
+          </w:p>
+          <w:p>
+            <w:pPr>
+              <w:pStyle w:val="TableParagraph"/>
+              <w:jc w:val="center"/>
+              <w:rPr>
+                <w:rFonts w:ascii="Times New Roman"/>
+                <w:sz w:val="24"/>
+                <w:szCs w:val="24"/>
+              </w:rPr>
+            </w:pPr>
+          </w:p>
+          <w:p>
+            <w:pPr>
+              <w:pStyle w:val="TableParagraph"/>
+              <w:jc w:val="center"/>
+              <w:rPr>
+                <w:rFonts w:ascii="Times New Roman"/>
+                <w:sz w:val="24"/>
+                <w:szCs w:val="24"/>
+              </w:rPr>
+            </w:pPr>
+          </w:p>
+          <w:p>
+            <w:pPr>
+              <w:pStyle w:val="TableParagraph"/>
+              <w:jc w:val="center"/>
+              <w:rPr>
+                <w:rFonts w:ascii="Times New Roman"/>
+                <w:sz w:val="24"/>
+                <w:szCs w:val="24"/>
+              </w:rPr>
+            </w:pPr>
+          </w:p>
+          <w:p>
+            <w:pPr>
+              <w:pStyle w:val="TableParagraph"/>
+              <w:jc w:val="center"/>
+              <w:rPr>
+                <w:rFonts w:ascii="Times New Roman"/>
+                <w:sz w:val="24"/>
+                <w:szCs w:val="24"/>
+              </w:rPr>
+            </w:pPr>
+            <w:r>
+              <w:rPr>
+                <w:rFonts w:ascii="Times New Roman"/>
+                <w:sz w:val="24"/>
+                <w:szCs w:val="24"/>
+              </w:rPr>
+              <w:lastRenderedPageBreak/>
+              <w:t>13 March, 2024</w:t>
+            </w:r>
+          </w:p>
         </w:tc>
         <w:tc>
           <w:tcPr>
@@ -1891,6 +2101,224 @@
               </w:rPr>
             </w:pPr>
           </w:p>
+          <w:p>
+            <w:pPr>
+              <w:pStyle w:val="TableParagraph"/>
+              <w:jc w:val="center"/>
+              <w:rPr>
+                <w:rFonts w:ascii="Times New Roman"/>
+                <w:sz w:val="24"/>
+                <w:szCs w:val="24"/>
+              </w:rPr>
+            </w:pPr>
+          </w:p>
+          <w:p>
+            <w:pPr>
+              <w:pStyle w:val="TableParagraph"/>
+              <w:jc w:val="center"/>
+              <w:rPr>
+                <w:rFonts w:ascii="Times New Roman"/>
+                <w:sz w:val="24"/>
+                <w:szCs w:val="24"/>
+              </w:rPr>
+            </w:pPr>
+          </w:p>
+          <w:p>
+            <w:pPr>
+              <w:pStyle w:val="TableParagraph"/>
+              <w:jc w:val="center"/>
+              <w:rPr>
+                <w:rFonts w:ascii="Times New Roman"/>
+                <w:sz w:val="24"/>
+                <w:szCs w:val="24"/>
+              </w:rPr>
+            </w:pPr>
+          </w:p>
+          <w:p>
+            <w:pPr>
+              <w:pStyle w:val="TableParagraph"/>
+              <w:jc w:val="center"/>
+              <w:rPr>
+                <w:rFonts w:ascii="Times New Roman"/>
+                <w:sz w:val="24"/>
+                <w:szCs w:val="24"/>
+              </w:rPr>
+            </w:pPr>
+          </w:p>
+          <w:p>
+            <w:pPr>
+              <w:pStyle w:val="TableParagraph"/>
+              <w:jc w:val="center"/>
+              <w:rPr>
+                <w:rFonts w:ascii="Times New Roman"/>
+                <w:sz w:val="24"/>
+                <w:szCs w:val="24"/>
+              </w:rPr>
+            </w:pPr>
+          </w:p>
+          <w:p>
+            <w:pPr>
+              <w:pStyle w:val="TableParagraph"/>
+              <w:jc w:val="center"/>
+              <w:rPr>
+                <w:rFonts w:ascii="Times New Roman"/>
+                <w:sz w:val="24"/>
+                <w:szCs w:val="24"/>
+              </w:rPr>
+            </w:pPr>
+          </w:p>
+          <w:p>
+            <w:pPr>
+              <w:pStyle w:val="TableParagraph"/>
+              <w:jc w:val="center"/>
+              <w:rPr>
+                <w:rFonts w:ascii="Times New Roman"/>
+                <w:sz w:val="24"/>
+                <w:szCs w:val="24"/>
+              </w:rPr>
+            </w:pPr>
+          </w:p>
+          <w:p>
+            <w:pPr>
+              <w:pStyle w:val="TableParagraph"/>
+              <w:jc w:val="center"/>
+              <w:rPr>
+                <w:rFonts w:ascii="Times New Roman"/>
+                <w:sz w:val="24"/>
+                <w:szCs w:val="24"/>
+              </w:rPr>
+            </w:pPr>
+          </w:p>
+          <w:p>
+            <w:pPr>
+              <w:pStyle w:val="TableParagraph"/>
+              <w:jc w:val="center"/>
+              <w:rPr>
+                <w:rFonts w:ascii="Times New Roman"/>
+                <w:sz w:val="24"/>
+                <w:szCs w:val="24"/>
+              </w:rPr>
+            </w:pPr>
+          </w:p>
+          <w:p>
+            <w:pPr>
+              <w:pStyle w:val="TableParagraph"/>
+              <w:jc w:val="center"/>
+              <w:rPr>
+                <w:rFonts w:ascii="Times New Roman"/>
+                <w:sz w:val="24"/>
+                <w:szCs w:val="24"/>
+              </w:rPr>
+            </w:pPr>
+          </w:p>
+          <w:p>
+            <w:pPr>
+              <w:pStyle w:val="TableParagraph"/>
+              <w:jc w:val="center"/>
+              <w:rPr>
+                <w:rFonts w:ascii="Times New Roman"/>
+                <w:sz w:val="24"/>
+                <w:szCs w:val="24"/>
+              </w:rPr>
+            </w:pPr>
+          </w:p>
+          <w:p>
+            <w:pPr>
+              <w:pStyle w:val="TableParagraph"/>
+              <w:jc w:val="center"/>
+              <w:rPr>
+                <w:rFonts w:ascii="Times New Roman"/>
+                <w:sz w:val="24"/>
+                <w:szCs w:val="24"/>
+              </w:rPr>
+            </w:pPr>
+          </w:p>
+          <w:p>
+            <w:pPr>
+              <w:pStyle w:val="TableParagraph"/>
+              <w:jc w:val="center"/>
+              <w:rPr>
+                <w:rFonts w:ascii="Times New Roman"/>
+                <w:sz w:val="24"/>
+                <w:szCs w:val="24"/>
+              </w:rPr>
+            </w:pPr>
+          </w:p>
+          <w:p>
+            <w:pPr>
+              <w:pStyle w:val="TableParagraph"/>
+              <w:jc w:val="center"/>
+              <w:rPr>
+                <w:rFonts w:ascii="Times New Roman"/>
+                <w:sz w:val="24"/>
+                <w:szCs w:val="24"/>
+              </w:rPr>
+            </w:pPr>
+          </w:p>
+          <w:p>
+            <w:pPr>
+              <w:pStyle w:val="TableParagraph"/>
+              <w:jc w:val="center"/>
+              <w:rPr>
+                <w:rFonts w:ascii="Times New Roman"/>
+                <w:sz w:val="24"/>
+                <w:szCs w:val="24"/>
+              </w:rPr>
+            </w:pPr>
+          </w:p>
+          <w:p>
+            <w:pPr>
+              <w:pStyle w:val="TableParagraph"/>
+              <w:jc w:val="center"/>
+              <w:rPr>
+                <w:rFonts w:ascii="Times New Roman"/>
+                <w:sz w:val="24"/>
+                <w:szCs w:val="24"/>
+              </w:rPr>
+            </w:pPr>
+          </w:p>
+          <w:p>
+            <w:pPr>
+              <w:pStyle w:val="TableParagraph"/>
+              <w:jc w:val="center"/>
+              <w:rPr>
+                <w:rFonts w:ascii="Times New Roman"/>
+                <w:sz w:val="24"/>
+                <w:szCs w:val="24"/>
+              </w:rPr>
+            </w:pPr>
+          </w:p>
+          <w:p>
+            <w:pPr>
+              <w:pStyle w:val="TableParagraph"/>
+              <w:jc w:val="center"/>
+              <w:rPr>
+                <w:rFonts w:ascii="Times New Roman"/>
+                <w:sz w:val="24"/>
+                <w:szCs w:val="24"/>
+              </w:rPr>
+            </w:pPr>
+          </w:p>
+          <w:p>
+            <w:pPr>
+              <w:pStyle w:val="TableParagraph"/>
+              <w:jc w:val="center"/>
+              <w:rPr>
+                <w:rFonts w:ascii="Times New Roman"/>
+                <w:sz w:val="24"/>
+                <w:szCs w:val="24"/>
+              </w:rPr>
+            </w:pPr>
+            <w:r>
+              <w:rPr>
+                <w:rFonts w:ascii="Times New Roman"/>
+                <w:sz w:val="24"/>
+                <w:szCs w:val="24"/>
+              </w:rPr>
+              <w:lastRenderedPageBreak/>
+              <w:t>8</w:t>
+            </w:r>
+          </w:p>
         </w:tc>
         <w:tc>
           <w:tcPr>
@@ -1907,6 +2335,224 @@
               </w:rPr>
             </w:pPr>
           </w:p>
+          <w:p>
+            <w:pPr>
+              <w:pStyle w:val="TableParagraph"/>
+              <w:jc w:val="center"/>
+              <w:rPr>
+                <w:rFonts w:ascii="Times New Roman"/>
+                <w:sz w:val="24"/>
+                <w:szCs w:val="24"/>
+              </w:rPr>
+            </w:pPr>
+          </w:p>
+          <w:p>
+            <w:pPr>
+              <w:pStyle w:val="TableParagraph"/>
+              <w:jc w:val="center"/>
+              <w:rPr>
+                <w:rFonts w:ascii="Times New Roman"/>
+                <w:sz w:val="24"/>
+                <w:szCs w:val="24"/>
+              </w:rPr>
+            </w:pPr>
+          </w:p>
+          <w:p>
+            <w:pPr>
+              <w:pStyle w:val="TableParagraph"/>
+              <w:jc w:val="center"/>
+              <w:rPr>
+                <w:rFonts w:ascii="Times New Roman"/>
+                <w:sz w:val="24"/>
+                <w:szCs w:val="24"/>
+              </w:rPr>
+            </w:pPr>
+          </w:p>
+          <w:p>
+            <w:pPr>
+              <w:pStyle w:val="TableParagraph"/>
+              <w:jc w:val="center"/>
+              <w:rPr>
+                <w:rFonts w:ascii="Times New Roman"/>
+                <w:sz w:val="24"/>
+                <w:szCs w:val="24"/>
+              </w:rPr>
+            </w:pPr>
+          </w:p>
+          <w:p>
+            <w:pPr>
+              <w:pStyle w:val="TableParagraph"/>
+              <w:jc w:val="center"/>
+              <w:rPr>
+                <w:rFonts w:ascii="Times New Roman"/>
+                <w:sz w:val="24"/>
+                <w:szCs w:val="24"/>
+              </w:rPr>
+            </w:pPr>
+          </w:p>
+          <w:p>
+            <w:pPr>
+              <w:pStyle w:val="TableParagraph"/>
+              <w:jc w:val="center"/>
+              <w:rPr>
+                <w:rFonts w:ascii="Times New Roman"/>
+                <w:sz w:val="24"/>
+                <w:szCs w:val="24"/>
+              </w:rPr>
+            </w:pPr>
+          </w:p>
+          <w:p>
+            <w:pPr>
+              <w:pStyle w:val="TableParagraph"/>
+              <w:jc w:val="center"/>
+              <w:rPr>
+                <w:rFonts w:ascii="Times New Roman"/>
+                <w:sz w:val="24"/>
+                <w:szCs w:val="24"/>
+              </w:rPr>
+            </w:pPr>
+          </w:p>
+          <w:p>
+            <w:pPr>
+              <w:pStyle w:val="TableParagraph"/>
+              <w:jc w:val="center"/>
+              <w:rPr>
+                <w:rFonts w:ascii="Times New Roman"/>
+                <w:sz w:val="24"/>
+                <w:szCs w:val="24"/>
+              </w:rPr>
+            </w:pPr>
+          </w:p>
+          <w:p>
+            <w:pPr>
+              <w:pStyle w:val="TableParagraph"/>
+              <w:jc w:val="center"/>
+              <w:rPr>
+                <w:rFonts w:ascii="Times New Roman"/>
+                <w:sz w:val="24"/>
+                <w:szCs w:val="24"/>
+              </w:rPr>
+            </w:pPr>
+          </w:p>
+          <w:p>
+            <w:pPr>
+              <w:pStyle w:val="TableParagraph"/>
+              <w:jc w:val="center"/>
+              <w:rPr>
+                <w:rFonts w:ascii="Times New Roman"/>
+                <w:sz w:val="24"/>
+                <w:szCs w:val="24"/>
+              </w:rPr>
+            </w:pPr>
+          </w:p>
+          <w:p>
+            <w:pPr>
+              <w:pStyle w:val="TableParagraph"/>
+              <w:jc w:val="center"/>
+              <w:rPr>
+                <w:rFonts w:ascii="Times New Roman"/>
+                <w:sz w:val="24"/>
+                <w:szCs w:val="24"/>
+              </w:rPr>
+            </w:pPr>
+          </w:p>
+          <w:p>
+            <w:pPr>
+              <w:pStyle w:val="TableParagraph"/>
+              <w:jc w:val="center"/>
+              <w:rPr>
+                <w:rFonts w:ascii="Times New Roman"/>
+                <w:sz w:val="24"/>
+                <w:szCs w:val="24"/>
+              </w:rPr>
+            </w:pPr>
+          </w:p>
+          <w:p>
+            <w:pPr>
+              <w:pStyle w:val="TableParagraph"/>
+              <w:jc w:val="center"/>
+              <w:rPr>
+                <w:rFonts w:ascii="Times New Roman"/>
+                <w:sz w:val="24"/>
+                <w:szCs w:val="24"/>
+              </w:rPr>
+            </w:pPr>
+          </w:p>
+          <w:p>
+            <w:pPr>
+              <w:pStyle w:val="TableParagraph"/>
+              <w:jc w:val="center"/>
+              <w:rPr>
+                <w:rFonts w:ascii="Times New Roman"/>
+                <w:sz w:val="24"/>
+                <w:szCs w:val="24"/>
+              </w:rPr>
+            </w:pPr>
+          </w:p>
+          <w:p>
+            <w:pPr>
+              <w:pStyle w:val="TableParagraph"/>
+              <w:jc w:val="center"/>
+              <w:rPr>
+                <w:rFonts w:ascii="Times New Roman"/>
+                <w:sz w:val="24"/>
+                <w:szCs w:val="24"/>
+              </w:rPr>
+            </w:pPr>
+          </w:p>
+          <w:p>
+            <w:pPr>
+              <w:pStyle w:val="TableParagraph"/>
+              <w:jc w:val="center"/>
+              <w:rPr>
+                <w:rFonts w:ascii="Times New Roman"/>
+                <w:sz w:val="24"/>
+                <w:szCs w:val="24"/>
+              </w:rPr>
+            </w:pPr>
+          </w:p>
+          <w:p>
+            <w:pPr>
+              <w:pStyle w:val="TableParagraph"/>
+              <w:jc w:val="center"/>
+              <w:rPr>
+                <w:rFonts w:ascii="Times New Roman"/>
+                <w:sz w:val="24"/>
+                <w:szCs w:val="24"/>
+              </w:rPr>
+            </w:pPr>
+          </w:p>
+          <w:p>
+            <w:pPr>
+              <w:pStyle w:val="TableParagraph"/>
+              <w:jc w:val="center"/>
+              <w:rPr>
+                <w:rFonts w:ascii="Times New Roman"/>
+                <w:sz w:val="24"/>
+                <w:szCs w:val="24"/>
+              </w:rPr>
+            </w:pPr>
+          </w:p>
+          <w:p>
+            <w:pPr>
+              <w:pStyle w:val="TableParagraph"/>
+              <w:jc w:val="center"/>
+              <w:rPr>
+                <w:rFonts w:ascii="Times New Roman"/>
+                <w:sz w:val="24"/>
+                <w:szCs w:val="24"/>
+              </w:rPr>
+            </w:pPr>
+            <w:r>
+              <w:rPr>
+                <w:rFonts w:ascii="Times New Roman"/>
+                <w:sz w:val="24"/>
+                <w:szCs w:val="24"/>
+              </w:rPr>
+              <w:lastRenderedPageBreak/>
+              <w:t>32</w:t>
+            </w:r>
+          </w:p>
         </w:tc>
         <w:tc>
           <w:tcPr>
@@ -1922,6 +2568,631 @@
               </w:rPr>
             </w:pPr>
           </w:p>
+          <w:p>
+            <w:pPr>
+              <w:pStyle w:val="TableParagraph"/>
+              <w:rPr>
+                <w:rFonts w:ascii="Times New Roman"/>
+                <w:sz w:val="24"/>
+                <w:szCs w:val="24"/>
+              </w:rPr>
+            </w:pPr>
+          </w:p>
+          <w:p>
+            <w:pPr>
+              <w:pStyle w:val="TableParagraph"/>
+              <w:rPr>
+                <w:rFonts w:ascii="Times New Roman"/>
+                <w:sz w:val="24"/>
+                <w:szCs w:val="24"/>
+              </w:rPr>
+            </w:pPr>
+          </w:p>
+          <w:p>
+            <w:pPr>
+              <w:pStyle w:val="TableParagraph"/>
+              <w:rPr>
+                <w:rFonts w:ascii="Times New Roman"/>
+                <w:sz w:val="24"/>
+                <w:szCs w:val="24"/>
+              </w:rPr>
+            </w:pPr>
+          </w:p>
+          <w:p>
+            <w:pPr>
+              <w:pStyle w:val="TableParagraph"/>
+              <w:rPr>
+                <w:rFonts w:ascii="Times New Roman"/>
+                <w:sz w:val="24"/>
+                <w:szCs w:val="24"/>
+              </w:rPr>
+            </w:pPr>
+          </w:p>
+          <w:p>
+            <w:pPr>
+              <w:pStyle w:val="TableParagraph"/>
+              <w:rPr>
+                <w:rFonts w:ascii="Times New Roman"/>
+                <w:sz w:val="24"/>
+                <w:szCs w:val="24"/>
+              </w:rPr>
+            </w:pPr>
+          </w:p>
+          <w:p>
+            <w:pPr>
+              <w:pStyle w:val="TableParagraph"/>
+              <w:rPr>
+                <w:rFonts w:ascii="Times New Roman"/>
+                <w:sz w:val="24"/>
+                <w:szCs w:val="24"/>
+              </w:rPr>
+            </w:pPr>
+          </w:p>
+          <w:p>
+            <w:pPr>
+              <w:pStyle w:val="TableParagraph"/>
+              <w:rPr>
+                <w:rFonts w:ascii="Times New Roman"/>
+                <w:sz w:val="24"/>
+                <w:szCs w:val="24"/>
+              </w:rPr>
+            </w:pPr>
+          </w:p>
+          <w:p>
+            <w:pPr>
+              <w:pStyle w:val="TableParagraph"/>
+              <w:rPr>
+                <w:rFonts w:ascii="Times New Roman"/>
+                <w:sz w:val="24"/>
+                <w:szCs w:val="24"/>
+              </w:rPr>
+            </w:pPr>
+          </w:p>
+          <w:p>
+            <w:pPr>
+              <w:pStyle w:val="TableParagraph"/>
+              <w:rPr>
+                <w:rFonts w:ascii="Times New Roman"/>
+                <w:sz w:val="24"/>
+                <w:szCs w:val="24"/>
+              </w:rPr>
+            </w:pPr>
+          </w:p>
+          <w:p>
+            <w:pPr>
+              <w:pStyle w:val="TableParagraph"/>
+              <w:rPr>
+                <w:rFonts w:ascii="Times New Roman"/>
+                <w:sz w:val="24"/>
+                <w:szCs w:val="24"/>
+              </w:rPr>
+            </w:pPr>
+          </w:p>
+          <w:p>
+            <w:pPr>
+              <w:pStyle w:val="TableParagraph"/>
+              <w:rPr>
+                <w:rFonts w:ascii="Times New Roman"/>
+                <w:sz w:val="24"/>
+                <w:szCs w:val="24"/>
+              </w:rPr>
+            </w:pPr>
+          </w:p>
+          <w:p>
+            <w:pPr>
+              <w:pStyle w:val="TableParagraph"/>
+              <w:rPr>
+                <w:rFonts w:ascii="Times New Roman"/>
+                <w:sz w:val="24"/>
+                <w:szCs w:val="24"/>
+              </w:rPr>
+            </w:pPr>
+          </w:p>
+          <w:p>
+            <w:pPr>
+              <w:pStyle w:val="TableParagraph"/>
+              <w:rPr>
+                <w:rFonts w:ascii="Times New Roman"/>
+                <w:sz w:val="24"/>
+                <w:szCs w:val="24"/>
+              </w:rPr>
+            </w:pPr>
+          </w:p>
+          <w:p>
+            <w:pPr>
+              <w:pStyle w:val="TableParagraph"/>
+              <w:rPr>
+                <w:rFonts w:ascii="Times New Roman"/>
+                <w:sz w:val="24"/>
+                <w:szCs w:val="24"/>
+              </w:rPr>
+            </w:pPr>
+          </w:p>
+          <w:p>
+            <w:pPr>
+              <w:pStyle w:val="TableParagraph"/>
+              <w:rPr>
+                <w:rFonts w:ascii="Times New Roman"/>
+                <w:sz w:val="24"/>
+                <w:szCs w:val="24"/>
+              </w:rPr>
+            </w:pPr>
+          </w:p>
+          <w:p>
+            <w:pPr>
+              <w:pStyle w:val="TableParagraph"/>
+              <w:rPr>
+                <w:rFonts w:ascii="Times New Roman"/>
+                <w:sz w:val="24"/>
+                <w:szCs w:val="24"/>
+              </w:rPr>
+            </w:pPr>
+          </w:p>
+          <w:p>
+            <w:pPr>
+              <w:pStyle w:val="TableParagraph"/>
+              <w:rPr>
+                <w:rFonts w:ascii="Times New Roman"/>
+                <w:sz w:val="24"/>
+                <w:szCs w:val="24"/>
+              </w:rPr>
+            </w:pPr>
+          </w:p>
+          <w:p>
+            <w:pPr>
+              <w:pStyle w:val="TableParagraph"/>
+              <w:rPr>
+                <w:rFonts w:ascii="Times New Roman"/>
+                <w:sz w:val="24"/>
+                <w:szCs w:val="24"/>
+              </w:rPr>
+            </w:pPr>
+          </w:p>
+          <w:p>
+            <w:pPr>
+              <w:pStyle w:val="TableParagraph"/>
+              <w:numPr>
+                <w:ilvl w:val="0"/>
+                <w:numId w:val="7"/>
+              </w:numPr>
+              <w:ind w:left="286" w:hanging="283"/>
+              <w:jc w:val="both"/>
+              <w:rPr>
+                <w:rFonts w:ascii="Times New Roman"/>
+                <w:sz w:val="24"/>
+                <w:szCs w:val="24"/>
+              </w:rPr>
+            </w:pPr>
+            <w:r>
+              <w:rPr>
+                <w:rFonts w:ascii="Times New Roman"/>
+                <w:sz w:val="24"/>
+                <w:szCs w:val="24"/>
+              </w:rPr>
+              <w:lastRenderedPageBreak/>
+              <w:t xml:space="preserve">Meeting with stakeholders to plan out the roll out </w:t>
+            </w:r>
+            <w:proofErr w:type="spellStart"/>
+            <w:r>
+              <w:rPr>
+                <w:rFonts w:ascii="Times New Roman"/>
+                <w:sz w:val="24"/>
+                <w:szCs w:val="24"/>
+              </w:rPr>
+              <w:t>Yubico</w:t>
+            </w:r>
+            <w:proofErr w:type="spellEnd"/>
+            <w:r>
+              <w:rPr>
+                <w:rFonts w:ascii="Times New Roman"/>
+                <w:sz w:val="24"/>
+                <w:szCs w:val="24"/>
+              </w:rPr>
+              <w:t xml:space="preserve"> keys before Easter (31 March 2024).  </w:t>
+            </w:r>
+          </w:p>
+          <w:p>
+            <w:pPr>
+              <w:pStyle w:val="TableParagraph"/>
+              <w:ind w:left="286" w:hanging="283"/>
+              <w:jc w:val="both"/>
+              <w:rPr>
+                <w:rFonts w:ascii="Times New Roman"/>
+                <w:sz w:val="24"/>
+                <w:szCs w:val="24"/>
+              </w:rPr>
+            </w:pPr>
+          </w:p>
+          <w:p>
+            <w:pPr>
+              <w:pStyle w:val="TableParagraph"/>
+              <w:numPr>
+                <w:ilvl w:val="0"/>
+                <w:numId w:val="7"/>
+              </w:numPr>
+              <w:ind w:left="286" w:hanging="283"/>
+              <w:jc w:val="both"/>
+              <w:rPr>
+                <w:rFonts w:ascii="Times New Roman"/>
+                <w:sz w:val="24"/>
+                <w:szCs w:val="24"/>
+              </w:rPr>
+            </w:pPr>
+            <w:r>
+              <w:rPr>
+                <w:rFonts w:ascii="Times New Roman"/>
+                <w:sz w:val="24"/>
+                <w:szCs w:val="24"/>
+              </w:rPr>
+              <w:t xml:space="preserve">Plan for rolling out </w:t>
+            </w:r>
+            <w:r>
+              <w:rPr>
+                <w:rFonts w:ascii="Times New Roman"/>
+                <w:b/>
+                <w:bCs/>
+                <w:sz w:val="24"/>
+                <w:szCs w:val="24"/>
+              </w:rPr>
+              <w:t>Google Chrome</w:t>
+            </w:r>
+            <w:r>
+              <w:rPr>
+                <w:rFonts w:ascii="Times New Roman"/>
+                <w:sz w:val="24"/>
+                <w:szCs w:val="24"/>
+              </w:rPr>
+              <w:t xml:space="preserve"> on all the existing computers because of its maximum </w:t>
+            </w:r>
+            <w:r>
+              <w:rPr>
+                <w:rFonts w:ascii="Times New Roman"/>
+                <w:sz w:val="24"/>
+                <w:szCs w:val="24"/>
+              </w:rPr>
+              <w:t>compatibility for newly launched Practice Management Software.</w:t>
+            </w:r>
+          </w:p>
+          <w:p>
+            <w:pPr>
+              <w:pStyle w:val="TableParagraph"/>
+              <w:ind w:left="286" w:hanging="283"/>
+              <w:jc w:val="both"/>
+              <w:rPr>
+                <w:rFonts w:ascii="Times New Roman"/>
+                <w:sz w:val="24"/>
+                <w:szCs w:val="24"/>
+              </w:rPr>
+            </w:pPr>
+          </w:p>
+          <w:p>
+            <w:pPr>
+              <w:pStyle w:val="TableParagraph"/>
+              <w:numPr>
+                <w:ilvl w:val="0"/>
+                <w:numId w:val="7"/>
+              </w:numPr>
+              <w:ind w:left="286" w:hanging="283"/>
+              <w:jc w:val="both"/>
+              <w:rPr>
+                <w:rFonts w:ascii="Times New Roman"/>
+                <w:b/>
+                <w:bCs/>
+                <w:sz w:val="24"/>
+                <w:szCs w:val="24"/>
+              </w:rPr>
+            </w:pPr>
+            <w:r>
+              <w:rPr>
+                <w:rFonts w:ascii="Times New Roman"/>
+                <w:sz w:val="24"/>
+                <w:szCs w:val="24"/>
+              </w:rPr>
+              <w:t>Learnt the</w:t>
+            </w:r>
+            <w:r>
+              <w:rPr>
+                <w:rFonts w:ascii="Times New Roman"/>
+                <w:sz w:val="24"/>
+                <w:szCs w:val="24"/>
+              </w:rPr>
+              <w:t xml:space="preserve"> different ways of rolling out applications via </w:t>
+            </w:r>
+            <w:r>
+              <w:rPr>
+                <w:rFonts w:ascii="Times New Roman"/>
+                <w:b/>
+                <w:bCs/>
+                <w:sz w:val="24"/>
+                <w:szCs w:val="24"/>
+              </w:rPr>
+              <w:t>Microsoft Intune</w:t>
+            </w:r>
+          </w:p>
+          <w:p>
+            <w:pPr>
+              <w:pStyle w:val="TableParagraph"/>
+              <w:ind w:left="286" w:hanging="283"/>
+              <w:jc w:val="both"/>
+              <w:rPr>
+                <w:rFonts w:ascii="Times New Roman"/>
+                <w:sz w:val="24"/>
+                <w:szCs w:val="24"/>
+              </w:rPr>
+            </w:pPr>
+          </w:p>
+          <w:p>
+            <w:pPr>
+              <w:pStyle w:val="TableParagraph"/>
+              <w:numPr>
+                <w:ilvl w:val="0"/>
+                <w:numId w:val="7"/>
+              </w:numPr>
+              <w:ind w:left="286" w:hanging="283"/>
+              <w:jc w:val="both"/>
+              <w:rPr>
+                <w:rFonts w:ascii="Times New Roman"/>
+                <w:sz w:val="24"/>
+                <w:szCs w:val="24"/>
+              </w:rPr>
+            </w:pPr>
+            <w:r>
+              <w:rPr>
+                <w:rFonts w:ascii="Times New Roman"/>
+                <w:sz w:val="24"/>
+                <w:szCs w:val="24"/>
+              </w:rPr>
+              <w:t xml:space="preserve">Responded to emails in </w:t>
+            </w:r>
+            <w:r>
+              <w:rPr>
+                <w:rFonts w:ascii="Times New Roman"/>
+                <w:sz w:val="24"/>
+                <w:szCs w:val="24"/>
+              </w:rPr>
+              <w:t>Helpdesk.</w:t>
+            </w:r>
+            <w:r>
+              <w:rPr>
+                <w:rFonts w:ascii="Times New Roman"/>
+                <w:sz w:val="24"/>
+                <w:szCs w:val="24"/>
+              </w:rPr>
+              <w:t xml:space="preserve"> </w:t>
+            </w:r>
+          </w:p>
+          <w:p>
+            <w:pPr>
+              <w:pStyle w:val="TableParagraph"/>
+              <w:ind w:left="286" w:hanging="283"/>
+              <w:jc w:val="both"/>
+              <w:rPr>
+                <w:rFonts w:ascii="Times New Roman"/>
+                <w:sz w:val="24"/>
+                <w:szCs w:val="24"/>
+              </w:rPr>
+            </w:pPr>
+          </w:p>
+          <w:p>
+            <w:pPr>
+              <w:pStyle w:val="TableParagraph"/>
+              <w:numPr>
+                <w:ilvl w:val="0"/>
+                <w:numId w:val="7"/>
+              </w:numPr>
+              <w:ind w:left="286" w:hanging="283"/>
+              <w:jc w:val="both"/>
+              <w:rPr>
+                <w:rFonts w:ascii="Times New Roman"/>
+                <w:sz w:val="24"/>
+                <w:szCs w:val="24"/>
+              </w:rPr>
+            </w:pPr>
+            <w:r>
+              <w:rPr>
+                <w:rFonts w:ascii="Times New Roman"/>
+                <w:sz w:val="24"/>
+                <w:szCs w:val="24"/>
+              </w:rPr>
+              <w:t xml:space="preserve">Rolled out additional </w:t>
+            </w:r>
+            <w:proofErr w:type="spellStart"/>
+            <w:r>
+              <w:rPr>
+                <w:rFonts w:ascii="Times New Roman"/>
+                <w:sz w:val="24"/>
+                <w:szCs w:val="24"/>
+              </w:rPr>
+              <w:t>Yubico</w:t>
+            </w:r>
+            <w:proofErr w:type="spellEnd"/>
+            <w:r>
+              <w:rPr>
+                <w:rFonts w:ascii="Times New Roman"/>
+                <w:sz w:val="24"/>
+                <w:szCs w:val="24"/>
+              </w:rPr>
+              <w:t xml:space="preserve"> keys</w:t>
+            </w:r>
+            <w:r>
+              <w:rPr>
+                <w:rFonts w:ascii="Times New Roman"/>
+                <w:sz w:val="24"/>
+                <w:szCs w:val="24"/>
+              </w:rPr>
+              <w:t xml:space="preserve"> to few staffs</w:t>
+            </w:r>
+            <w:r>
+              <w:rPr>
+                <w:rFonts w:ascii="Times New Roman"/>
+                <w:sz w:val="24"/>
+                <w:szCs w:val="24"/>
+              </w:rPr>
+              <w:t xml:space="preserve"> an</w:t>
+            </w:r>
+            <w:r>
+              <w:rPr>
+                <w:rFonts w:ascii="Times New Roman"/>
+                <w:sz w:val="24"/>
+                <w:szCs w:val="24"/>
+              </w:rPr>
+              <w:t>d</w:t>
+            </w:r>
+            <w:r>
+              <w:rPr>
+                <w:rFonts w:ascii="Times New Roman"/>
+                <w:sz w:val="24"/>
+                <w:szCs w:val="24"/>
+              </w:rPr>
+              <w:t xml:space="preserve"> educated them how to use it</w:t>
+            </w:r>
+            <w:r>
+              <w:rPr>
+                <w:rFonts w:ascii="Times New Roman"/>
+                <w:sz w:val="24"/>
+                <w:szCs w:val="24"/>
+              </w:rPr>
+              <w:t>.</w:t>
+            </w:r>
+          </w:p>
+          <w:p>
+            <w:pPr>
+              <w:pStyle w:val="TableParagraph"/>
+              <w:ind w:left="286" w:hanging="283"/>
+              <w:jc w:val="both"/>
+              <w:rPr>
+                <w:rFonts w:ascii="Times New Roman"/>
+                <w:sz w:val="24"/>
+                <w:szCs w:val="24"/>
+              </w:rPr>
+            </w:pPr>
+          </w:p>
+          <w:p>
+            <w:pPr>
+              <w:pStyle w:val="TableParagraph"/>
+              <w:numPr>
+                <w:ilvl w:val="0"/>
+                <w:numId w:val="7"/>
+              </w:numPr>
+              <w:ind w:left="286" w:hanging="283"/>
+              <w:jc w:val="both"/>
+              <w:rPr>
+                <w:rFonts w:ascii="Times New Roman"/>
+                <w:sz w:val="24"/>
+                <w:szCs w:val="24"/>
+              </w:rPr>
+            </w:pPr>
+            <w:r>
+              <w:rPr>
+                <w:rFonts w:ascii="Times New Roman"/>
+                <w:sz w:val="24"/>
+                <w:szCs w:val="24"/>
+              </w:rPr>
+              <w:t xml:space="preserve">Learnt about Microsoft Exchange Center to reassign license to new/existing </w:t>
+            </w:r>
+            <w:r>
+              <w:rPr>
+                <w:rFonts w:ascii="Times New Roman"/>
+                <w:sz w:val="24"/>
+                <w:szCs w:val="24"/>
+              </w:rPr>
+              <w:t>user.</w:t>
+            </w:r>
+          </w:p>
+          <w:p>
+            <w:pPr>
+              <w:pStyle w:val="TableParagraph"/>
+              <w:ind w:left="286" w:hanging="283"/>
+              <w:jc w:val="both"/>
+              <w:rPr>
+                <w:rFonts w:ascii="Times New Roman"/>
+                <w:sz w:val="24"/>
+                <w:szCs w:val="24"/>
+              </w:rPr>
+            </w:pPr>
+          </w:p>
+          <w:p>
+            <w:pPr>
+              <w:pStyle w:val="TableParagraph"/>
+              <w:numPr>
+                <w:ilvl w:val="0"/>
+                <w:numId w:val="7"/>
+              </w:numPr>
+              <w:ind w:left="286" w:hanging="283"/>
+              <w:jc w:val="both"/>
+              <w:rPr>
+                <w:rFonts w:ascii="Times New Roman"/>
+                <w:sz w:val="24"/>
+                <w:szCs w:val="24"/>
+              </w:rPr>
+            </w:pPr>
+            <w:r>
+              <w:rPr>
+                <w:rFonts w:ascii="Times New Roman"/>
+                <w:sz w:val="24"/>
+                <w:szCs w:val="24"/>
+              </w:rPr>
+              <w:t xml:space="preserve">Learnt the workflow of </w:t>
+            </w:r>
+            <w:proofErr w:type="spellStart"/>
+            <w:r>
+              <w:rPr>
+                <w:rFonts w:ascii="Times New Roman"/>
+                <w:b/>
+                <w:bCs/>
+                <w:sz w:val="24"/>
+                <w:szCs w:val="24"/>
+              </w:rPr>
+              <w:t>ThreatLocke</w:t>
+            </w:r>
+            <w:r>
+              <w:rPr>
+                <w:rFonts w:ascii="Times New Roman"/>
+                <w:b/>
+                <w:bCs/>
+                <w:sz w:val="24"/>
+                <w:szCs w:val="24"/>
+              </w:rPr>
+              <w:t>r</w:t>
+            </w:r>
+            <w:proofErr w:type="spellEnd"/>
+            <w:r>
+              <w:rPr>
+                <w:rFonts w:ascii="Times New Roman"/>
+                <w:b/>
+                <w:bCs/>
+                <w:sz w:val="24"/>
+                <w:szCs w:val="24"/>
+              </w:rPr>
+              <w:t xml:space="preserve"> </w:t>
+            </w:r>
+            <w:r>
+              <w:rPr>
+                <w:rFonts w:ascii="Times New Roman"/>
+                <w:sz w:val="24"/>
+                <w:szCs w:val="24"/>
+              </w:rPr>
+              <w:t>and how it helps in application control (</w:t>
+            </w:r>
+            <w:r>
+              <w:rPr>
+                <w:rFonts w:ascii="Times New Roman"/>
+                <w:b/>
+                <w:bCs/>
+                <w:sz w:val="24"/>
+                <w:szCs w:val="24"/>
+              </w:rPr>
+              <w:t>Essential Eigh</w:t>
+            </w:r>
+            <w:r>
+              <w:rPr>
+                <w:rFonts w:ascii="Times New Roman"/>
+                <w:sz w:val="24"/>
+                <w:szCs w:val="24"/>
+              </w:rPr>
+              <w:t>t)</w:t>
+            </w:r>
+          </w:p>
         </w:tc>
         <w:tc>
           <w:tcPr>
@@ -1937,6 +3208,224 @@
                 <w:szCs w:val="24"/>
               </w:rPr>
             </w:pPr>
+          </w:p>
+          <w:p>
+            <w:pPr>
+              <w:pStyle w:val="TableParagraph"/>
+              <w:jc w:val="center"/>
+              <w:rPr>
+                <w:rFonts w:ascii="Times New Roman"/>
+                <w:sz w:val="24"/>
+                <w:szCs w:val="24"/>
+              </w:rPr>
+            </w:pPr>
+          </w:p>
+          <w:p>
+            <w:pPr>
+              <w:pStyle w:val="TableParagraph"/>
+              <w:jc w:val="center"/>
+              <w:rPr>
+                <w:rFonts w:ascii="Times New Roman"/>
+                <w:sz w:val="24"/>
+                <w:szCs w:val="24"/>
+              </w:rPr>
+            </w:pPr>
+          </w:p>
+          <w:p>
+            <w:pPr>
+              <w:pStyle w:val="TableParagraph"/>
+              <w:jc w:val="center"/>
+              <w:rPr>
+                <w:rFonts w:ascii="Times New Roman"/>
+                <w:sz w:val="24"/>
+                <w:szCs w:val="24"/>
+              </w:rPr>
+            </w:pPr>
+          </w:p>
+          <w:p>
+            <w:pPr>
+              <w:pStyle w:val="TableParagraph"/>
+              <w:jc w:val="center"/>
+              <w:rPr>
+                <w:rFonts w:ascii="Times New Roman"/>
+                <w:sz w:val="24"/>
+                <w:szCs w:val="24"/>
+              </w:rPr>
+            </w:pPr>
+          </w:p>
+          <w:p>
+            <w:pPr>
+              <w:pStyle w:val="TableParagraph"/>
+              <w:jc w:val="center"/>
+              <w:rPr>
+                <w:rFonts w:ascii="Times New Roman"/>
+                <w:sz w:val="24"/>
+                <w:szCs w:val="24"/>
+              </w:rPr>
+            </w:pPr>
+          </w:p>
+          <w:p>
+            <w:pPr>
+              <w:pStyle w:val="TableParagraph"/>
+              <w:jc w:val="center"/>
+              <w:rPr>
+                <w:rFonts w:ascii="Times New Roman"/>
+                <w:sz w:val="24"/>
+                <w:szCs w:val="24"/>
+              </w:rPr>
+            </w:pPr>
+          </w:p>
+          <w:p>
+            <w:pPr>
+              <w:pStyle w:val="TableParagraph"/>
+              <w:jc w:val="center"/>
+              <w:rPr>
+                <w:rFonts w:ascii="Times New Roman"/>
+                <w:sz w:val="24"/>
+                <w:szCs w:val="24"/>
+              </w:rPr>
+            </w:pPr>
+          </w:p>
+          <w:p>
+            <w:pPr>
+              <w:pStyle w:val="TableParagraph"/>
+              <w:jc w:val="center"/>
+              <w:rPr>
+                <w:rFonts w:ascii="Times New Roman"/>
+                <w:sz w:val="24"/>
+                <w:szCs w:val="24"/>
+              </w:rPr>
+            </w:pPr>
+          </w:p>
+          <w:p>
+            <w:pPr>
+              <w:pStyle w:val="TableParagraph"/>
+              <w:jc w:val="center"/>
+              <w:rPr>
+                <w:rFonts w:ascii="Times New Roman"/>
+                <w:sz w:val="24"/>
+                <w:szCs w:val="24"/>
+              </w:rPr>
+            </w:pPr>
+          </w:p>
+          <w:p>
+            <w:pPr>
+              <w:pStyle w:val="TableParagraph"/>
+              <w:jc w:val="center"/>
+              <w:rPr>
+                <w:rFonts w:ascii="Times New Roman"/>
+                <w:sz w:val="24"/>
+                <w:szCs w:val="24"/>
+              </w:rPr>
+            </w:pPr>
+          </w:p>
+          <w:p>
+            <w:pPr>
+              <w:pStyle w:val="TableParagraph"/>
+              <w:jc w:val="center"/>
+              <w:rPr>
+                <w:rFonts w:ascii="Times New Roman"/>
+                <w:sz w:val="24"/>
+                <w:szCs w:val="24"/>
+              </w:rPr>
+            </w:pPr>
+          </w:p>
+          <w:p>
+            <w:pPr>
+              <w:pStyle w:val="TableParagraph"/>
+              <w:jc w:val="center"/>
+              <w:rPr>
+                <w:rFonts w:ascii="Times New Roman"/>
+                <w:sz w:val="24"/>
+                <w:szCs w:val="24"/>
+              </w:rPr>
+            </w:pPr>
+          </w:p>
+          <w:p>
+            <w:pPr>
+              <w:pStyle w:val="TableParagraph"/>
+              <w:jc w:val="center"/>
+              <w:rPr>
+                <w:rFonts w:ascii="Times New Roman"/>
+                <w:sz w:val="24"/>
+                <w:szCs w:val="24"/>
+              </w:rPr>
+            </w:pPr>
+          </w:p>
+          <w:p>
+            <w:pPr>
+              <w:pStyle w:val="TableParagraph"/>
+              <w:jc w:val="center"/>
+              <w:rPr>
+                <w:rFonts w:ascii="Times New Roman"/>
+                <w:sz w:val="24"/>
+                <w:szCs w:val="24"/>
+              </w:rPr>
+            </w:pPr>
+          </w:p>
+          <w:p>
+            <w:pPr>
+              <w:pStyle w:val="TableParagraph"/>
+              <w:jc w:val="center"/>
+              <w:rPr>
+                <w:rFonts w:ascii="Times New Roman"/>
+                <w:sz w:val="24"/>
+                <w:szCs w:val="24"/>
+              </w:rPr>
+            </w:pPr>
+          </w:p>
+          <w:p>
+            <w:pPr>
+              <w:pStyle w:val="TableParagraph"/>
+              <w:jc w:val="center"/>
+              <w:rPr>
+                <w:rFonts w:ascii="Times New Roman"/>
+                <w:sz w:val="24"/>
+                <w:szCs w:val="24"/>
+              </w:rPr>
+            </w:pPr>
+          </w:p>
+          <w:p>
+            <w:pPr>
+              <w:pStyle w:val="TableParagraph"/>
+              <w:jc w:val="center"/>
+              <w:rPr>
+                <w:rFonts w:ascii="Times New Roman"/>
+                <w:sz w:val="24"/>
+                <w:szCs w:val="24"/>
+              </w:rPr>
+            </w:pPr>
+          </w:p>
+          <w:p>
+            <w:pPr>
+              <w:pStyle w:val="TableParagraph"/>
+              <w:jc w:val="center"/>
+              <w:rPr>
+                <w:rFonts w:ascii="Times New Roman"/>
+                <w:sz w:val="24"/>
+                <w:szCs w:val="24"/>
+              </w:rPr>
+            </w:pPr>
+          </w:p>
+          <w:p>
+            <w:pPr>
+              <w:pStyle w:val="TableParagraph"/>
+              <w:jc w:val="center"/>
+              <w:rPr>
+                <w:rFonts w:ascii="Times New Roman"/>
+                <w:sz w:val="24"/>
+                <w:szCs w:val="24"/>
+              </w:rPr>
+            </w:pPr>
+            <w:r>
+              <w:rPr>
+                <w:rFonts w:ascii="Times New Roman"/>
+                <w:sz w:val="24"/>
+                <w:szCs w:val="24"/>
+              </w:rPr>
+              <w:lastRenderedPageBreak/>
+              <w:t>Alison Sayer</w:t>
+            </w:r>
           </w:p>
         </w:tc>
         <w:tc>
@@ -2020,7 +3509,21 @@
         <w:rPr>
           <w:i/>
         </w:rPr>
-        <w:t xml:space="preserve"> *In the ‘Hours (running total) column, you should keep track of your hours cumulatively i.e. 8, 16, 24 </w:t>
+        <w:t xml:space="preserve"> *In the ‘Hours (running total) column, you should keep track of your hours cumulatively </w:t>
+      </w:r>
+      <w:proofErr w:type="gramStart"/>
+      <w:r>
+        <w:rPr>
+          <w:i/>
+        </w:rPr>
+        <w:t>i.e.</w:t>
+      </w:r>
+      <w:proofErr w:type="gramEnd"/>
+      <w:r>
+        <w:rPr>
+          <w:i/>
+        </w:rPr>
+        <w:t xml:space="preserve"> 8, 16, 24 </w:t>
       </w:r>
       <w:r>
         <w:rPr>
@@ -2514,6 +4017,92 @@
     </w:lvl>
   </w:abstractNum>
   <w:abstractNum w:abstractNumId="1" w15:restartNumberingAfterBreak="0">
+    <w:nsid w:val="2DCE06D4"/>
+    <w:multiLevelType w:val="hybridMultilevel"/>
+    <w:tmpl w:val="3DBE0BAE"/>
+    <w:lvl w:ilvl="0" w:tplc="0809000F">
+      <w:start w:val="1"/>
+      <w:numFmt w:val="decimal"/>
+      <w:lvlText w:val="%1."/>
+      <w:lvlJc w:val="left"/>
+      <w:pPr>
+        <w:ind w:left="720" w:hanging="360"/>
+      </w:pPr>
+    </w:lvl>
+    <w:lvl w:ilvl="1" w:tplc="08090019" w:tentative="1">
+      <w:start w:val="1"/>
+      <w:numFmt w:val="lowerLetter"/>
+      <w:lvlText w:val="%2."/>
+      <w:lvlJc w:val="left"/>
+      <w:pPr>
+        <w:ind w:left="1440" w:hanging="360"/>
+      </w:pPr>
+    </w:lvl>
+    <w:lvl w:ilvl="2" w:tplc="0809001B" w:tentative="1">
+      <w:start w:val="1"/>
+      <w:numFmt w:val="lowerRoman"/>
+      <w:lvlText w:val="%3."/>
+      <w:lvlJc w:val="right"/>
+      <w:pPr>
+        <w:ind w:left="2160" w:hanging="180"/>
+      </w:pPr>
+    </w:lvl>
+    <w:lvl w:ilvl="3" w:tplc="0809000F" w:tentative="1">
+      <w:start w:val="1"/>
+      <w:numFmt w:val="decimal"/>
+      <w:lvlText w:val="%4."/>
+      <w:lvlJc w:val="left"/>
+      <w:pPr>
+        <w:ind w:left="2880" w:hanging="360"/>
+      </w:pPr>
+    </w:lvl>
+    <w:lvl w:ilvl="4" w:tplc="08090019" w:tentative="1">
+      <w:start w:val="1"/>
+      <w:numFmt w:val="lowerLetter"/>
+      <w:lvlText w:val="%5."/>
+      <w:lvlJc w:val="left"/>
+      <w:pPr>
+        <w:ind w:left="3600" w:hanging="360"/>
+      </w:pPr>
+    </w:lvl>
+    <w:lvl w:ilvl="5" w:tplc="0809001B" w:tentative="1">
+      <w:start w:val="1"/>
+      <w:numFmt w:val="lowerRoman"/>
+      <w:lvlText w:val="%6."/>
+      <w:lvlJc w:val="right"/>
+      <w:pPr>
+        <w:ind w:left="4320" w:hanging="180"/>
+      </w:pPr>
+    </w:lvl>
+    <w:lvl w:ilvl="6" w:tplc="0809000F" w:tentative="1">
+      <w:start w:val="1"/>
+      <w:numFmt w:val="decimal"/>
+      <w:lvlText w:val="%7."/>
+      <w:lvlJc w:val="left"/>
+      <w:pPr>
+        <w:ind w:left="5040" w:hanging="360"/>
+      </w:pPr>
+    </w:lvl>
+    <w:lvl w:ilvl="7" w:tplc="08090019" w:tentative="1">
+      <w:start w:val="1"/>
+      <w:numFmt w:val="lowerLetter"/>
+      <w:lvlText w:val="%8."/>
+      <w:lvlJc w:val="left"/>
+      <w:pPr>
+        <w:ind w:left="5760" w:hanging="360"/>
+      </w:pPr>
+    </w:lvl>
+    <w:lvl w:ilvl="8" w:tplc="0809001B" w:tentative="1">
+      <w:start w:val="1"/>
+      <w:numFmt w:val="lowerRoman"/>
+      <w:lvlText w:val="%9."/>
+      <w:lvlJc w:val="right"/>
+      <w:pPr>
+        <w:ind w:left="6480" w:hanging="180"/>
+      </w:pPr>
+    </w:lvl>
+  </w:abstractNum>
+  <w:abstractNum w:abstractNumId="2" w15:restartNumberingAfterBreak="0">
     <w:nsid w:val="35CE6EDF"/>
     <w:multiLevelType w:val="hybridMultilevel"/>
     <w:tmpl w:val="E792810E"/>
@@ -2602,7 +4191,7 @@
       </w:pPr>
     </w:lvl>
   </w:abstractNum>
-  <w:abstractNum w:abstractNumId="2" w15:restartNumberingAfterBreak="0">
+  <w:abstractNum w:abstractNumId="3" w15:restartNumberingAfterBreak="0">
     <w:nsid w:val="62D83BDE"/>
     <w:multiLevelType w:val="hybridMultilevel"/>
     <w:tmpl w:val="EFF2D61E"/>
@@ -2691,7 +4280,7 @@
       </w:pPr>
     </w:lvl>
   </w:abstractNum>
-  <w:abstractNum w:abstractNumId="3" w15:restartNumberingAfterBreak="0">
+  <w:abstractNum w:abstractNumId="4" w15:restartNumberingAfterBreak="0">
     <w:nsid w:val="735B35E3"/>
     <w:multiLevelType w:val="hybridMultilevel"/>
     <w:tmpl w:val="17DA4B50"/>
@@ -2780,7 +4369,7 @@
       </w:pPr>
     </w:lvl>
   </w:abstractNum>
-  <w:abstractNum w:abstractNumId="4" w15:restartNumberingAfterBreak="0">
+  <w:abstractNum w:abstractNumId="5" w15:restartNumberingAfterBreak="0">
     <w:nsid w:val="7421670C"/>
     <w:multiLevelType w:val="hybridMultilevel"/>
     <w:tmpl w:val="1020D87A"/>
@@ -2866,7 +4455,7 @@
       </w:pPr>
     </w:lvl>
   </w:abstractNum>
-  <w:abstractNum w:abstractNumId="5" w15:restartNumberingAfterBreak="0">
+  <w:abstractNum w:abstractNumId="6" w15:restartNumberingAfterBreak="0">
     <w:nsid w:val="790D4711"/>
     <w:multiLevelType w:val="hybridMultilevel"/>
     <w:tmpl w:val="804E979C"/>
@@ -2983,18 +4572,21 @@
     <w:abstractNumId w:val="0"/>
   </w:num>
   <w:num w:numId="2" w16cid:durableId="1366523258">
+    <w:abstractNumId w:val="3"/>
+  </w:num>
+  <w:num w:numId="3" w16cid:durableId="1206605152">
+    <w:abstractNumId w:val="6"/>
+  </w:num>
+  <w:num w:numId="4" w16cid:durableId="1703556882">
+    <w:abstractNumId w:val="4"/>
+  </w:num>
+  <w:num w:numId="5" w16cid:durableId="1657145403">
+    <w:abstractNumId w:val="5"/>
+  </w:num>
+  <w:num w:numId="6" w16cid:durableId="1748260795">
     <w:abstractNumId w:val="2"/>
   </w:num>
-  <w:num w:numId="3" w16cid:durableId="1206605152">
-    <w:abstractNumId w:val="5"/>
-  </w:num>
-  <w:num w:numId="4" w16cid:durableId="1703556882">
-    <w:abstractNumId w:val="3"/>
-  </w:num>
-  <w:num w:numId="5" w16cid:durableId="1657145403">
-    <w:abstractNumId w:val="4"/>
-  </w:num>
-  <w:num w:numId="6" w16cid:durableId="1748260795">
+  <w:num w:numId="7" w16cid:durableId="1941059882">
     <w:abstractNumId w:val="1"/>
   </w:num>
 </w:numbering>

</xml_diff>